<commit_message>
added agency, agencyFull, divisionFull variables so the reporting is customized to your department
</commit_message>
<xml_diff>
--- a/ActivityReport_example.docx
+++ b/ActivityReport_example.docx
@@ -9,53 +9,57 @@
       </w:pPr>
       <w:r>
         <w:rPr/>
+      </w:r>
+    </w:p>
+    <w:p>
+      <w:pPr>
+        <w:pStyle w:val="Normal"/>
+        <w:rPr/>
+      </w:pPr>
+      <w:r>
+        <w:rPr/>
         <w:t xml:space="preserve">Executive Summary </w:t>
         <w:br/>
-        <w:t xml:space="preserve">    Special Agent Frank Wilson #345 of the Illinois Department of Revenue, Bureau of Criminal Investigations, requested an examination of evidence for any information regarding the tax investigation in the Al Capone case. On July 28, 1931, Sherlock Holmes attended the warrant at the 7244 Prairie Avenue, Chicago Illinois.</w:t>
+        <w:t xml:space="preserve">    Special Agent Frank Wilson #345 of the </w:t>
+      </w:r>
+      <w:r>
+        <w:rPr>
+          <w:rFonts w:eastAsia="Times New Roman" w:cs="Times New Roman"/>
+          <w:color w:val="auto"/>
+          <w:kern w:val="0"/>
+          <w:sz w:val="20"/>
+          <w:szCs w:val="20"/>
+          <w:lang w:val="en-US" w:eastAsia="zh-CN" w:bidi="ar-SA"/>
+        </w:rPr>
+        <w:t>Ministry of Wacky Walks</w:t>
+      </w:r>
+      <w:r>
+        <w:rPr/>
+        <w:t>, Bureau of Criminal Investigations, requested an examination of evidence for any information regarding the tax investigation in the Al Capone case. On July 28, 1931, Sherlock Holmes attended the warrant at the 7244 Prairie Avenue, Chicago Illinois.</w:t>
         <w:br/>
-        <w:t xml:space="preserve">        </w:t>
+        <w:t xml:space="preserve">      </w:t>
         <w:br/>
         <w:t>Exhibit 1</w:t>
         <w:br/>
-        <w:t xml:space="preserve">    An Apple iPhone X (A1901), with an iOS 14.8.1 OS, serial # DNPVABEZJCL9, was received on 07/28/31 at 03:55 PM. On 07/31/31 at 05:49 PM, Digital Forensic Examiner Sherlock Holmes used Cellebrite UFED 7.56.0.282 to conduct a</w:t>
-      </w:r>
-      <w:r>
-        <w:rPr/>
-        <w:t>n</w:t>
-      </w:r>
-      <w:r>
-        <w:rPr/>
-        <w:t xml:space="preserve"> advanced logical phone extraction. The mobile Station International Subscriber Number (MSISDN) was 13125551212. The image, which had a MD5 hash of ad0234829205b9033196ba818f7a872b, was saved as EvidenceCollection.ufdx. The image had a SHA256 hash of a94a8fe5ccb19ba61c4c0873d391e987982fbbd3. The image was processed with Cellebrite Physical Analyzer 8.1.0.7. This was from Al Copone's phone and he gave 201711 as the pincode. This phone contained 176 instant messages between AlCopone@gmail.com and 16185551211 (James). There were message between Al Cop</w:t>
-      </w:r>
-      <w:r>
-        <w:rPr/>
-        <w:t>o</w:t>
-      </w:r>
-      <w:r>
-        <w:rPr/>
-        <w:t>ne and his accountant. Relevant files were exported. This item was returned to the owner on 08/02/31.</w:t>
+        <w:t xml:space="preserve">    A LGE LM-V600, with an Android 11 OS, serial # DNPVABEZJCL9, was received on 07/28/31 at 03:55 PM. On 08/02/1931 at 14:06:48 (-5), Digital Forensic Examiner Sherlock Holmes used Cellebrite UFED 7.56.0.282 to conduct an advanced logical phone extraction. The mobile Station International Subscriber Number (MSISDN) was 13125551212. The image, which had a MD5 hash of ad0234829205b9033196ba818f7a872b, was saved as EvidenceCollection.ufdx. The image had a SHA256 hash of a94a8fe5ccb19ba61c4c0873d391e987982fbbd3. The image was processed with Cellebrite Physical Analyzer 8.1.0.7. The operating system was Android 11.This was from Al Copone's phone and he gave 193104 as the pincode. This phone contained 176 instant messages between AlCopone@gmail.com and 16185551211 (James). There were message between Al Copone and his accountant. Relevant files were exported. This item was returned to the owner on 08/02/31.</w:t>
         <w:br/>
         <w:t xml:space="preserve">        </w:t>
         <w:br/>
         <w:t>Exhibit 9</w:t>
         <w:br/>
-        <w:t xml:space="preserve">    A Night Owl DVR-THD80B-82-HIK, serial # 858A216153238, was received on 07/28/31 at 03:55 PM. Digital Forensic Examiner Sherlock Holmes used Tableau Imager 20.3.0 to conduct a disk to file manual analysis. The image was processed with DVR Examiner.  Video clips range from 5/22/1931 at 19:47 to 7/28/1931 at 10:31. Channel 1 shows the kitchen. Channel 2 is behind the bar. Channel 3 is in the kitchen sink area. Channel 4 is over the front register. Channel 5, 6, 7 and 8 have no signal. Screenshots of each working camera were taken. If additional image or video or captures are needed they can be acquired up until we return the DVR. Relevant files were exported.</w:t>
+        <w:t xml:space="preserve">    A Night Owl DVR-THD80B-82-HIK, serial # 858A216153238, was received on 07/28/31 at 03:55 PM. Digital Forensic Examiner Sherlock Holmes used Tableau Imager 20.3.0 to conduct  manual analysis. The image was processed with DVR Examiner.  Video clips range from 5/22/1931 at 19:47 to 7/28/1931 at 10:31. Channel 1 shows the kitchen. Channel 2 is behind the bar. Channel 3 is in the kitchen sink area. Channel 4 is over the front register. Channel 5, 6, 7 and 8 have no signal. Screenshots of each working camera were taken. If additional image or video or captures are needed they can be acquired up until we return the DVR. A search for relevant files was made and no files were found.</w:t>
         <w:br/>
         <w:t xml:space="preserve">        </w:t>
         <w:br/>
-        <w:t>Exhibit 14</w:t>
+        <w:t>Exhibit 10</w:t>
         <w:br/>
-        <w:t xml:space="preserve">    A 1928 Cadillac V8, with a carOS 3.1 OS, serial # 4Y1SL65848Z411439, was received on 07/28/31 at 03:55 PM. On 08/01/31 at 08:49 AM, Digital Forensic Examiner Sherlock Holmes used Berla iVe 3.2 to conduct a</w:t>
-      </w:r>
-      <w:r>
-        <w:rPr/>
-        <w:t>n</w:t>
-      </w:r>
-      <w:r>
-        <w:rPr/>
-        <w:t xml:space="preserve"> advanced logical forensic extraction. The image, which had a MD5 hash of 098f6bcd4621d373cade4e832627b4f6, was saved as image.e01. The image was processed with Cellebrite Physical Analyzer 8.1.0.7. This was from Al Copone's car. He used Apple Car play to sync up with his phone. Relevant files were exported. This item was returned to the owner on 08/02/31.</w:t>
+        <w:t xml:space="preserve">    A Compaq Presario II, with a Window 10 OS, serial # ABESL65848Z411234, was received on 07/28/31 at 03:55 PM. On 08/03/31 at 08:49 AM, Digital Forensic Examiner Sherlock Holmes used Tableau Imager 20.3.0 to conduct a disk to file forensic extraction. The image, which had a MD5 hash of 6f1ed002ab5595859014ebf0951522d9, was saved as Ex10.e01. The image was processed with FTK 7.5.1.127. This was from Al Copone's house. He used quicken and Turbo Tax. Relevant files were exported. This item was returned to the owner on 08/02/31.</w:t>
         <w:br/>
-        <w:t xml:space="preserve"> </w:t>
+        <w:t xml:space="preserve">        </w:t>
+        <w:br/>
+        <w:t>Exhibit 12</w:t>
+        <w:br/>
+        <w:t xml:space="preserve">    A 1931 Buick Encore, with an OnStar Gen10 OS, serial # 1RBCJASB1ABE05631, was received on 07/28/31 at 03:55 PM. Digital Forensic Examiner Sherlock Holmes used Berla iVe 3.5.0.29841 to conduct an advanced logical forensic extraction. The image was processed with Cellebrite Physical Analyzer 8.1.0.7. This was from Al Copone's car. He used Apple Car play to sync up with his phone. Relevant files were exported. This item was returned to the owner on 08/02/31.</w:t>
       </w:r>
     </w:p>
     <w:p>
@@ -83,36 +87,25 @@
       </w:pPr>
       <w:r>
         <w:rPr/>
+        <w:br/>
+        <w:t>Evidence:</w:t>
+        <w:br/>
+        <w:t xml:space="preserve">    All digital images obtained pursuant to this investigation will be maintained on </w:t>
       </w:r>
-    </w:p>
-    <w:p>
-      <w:pPr>
-        <w:pStyle w:val="Normal"/>
-        <w:rPr/>
-      </w:pPr>
       <w:r>
-        <w:rPr/>
-        <w:t xml:space="preserve">       </w:t>
+        <w:rPr>
+          <w:rFonts w:eastAsia="Times New Roman" w:cs="Times New Roman"/>
+          <w:color w:val="auto"/>
+          <w:kern w:val="0"/>
+          <w:sz w:val="20"/>
+          <w:szCs w:val="20"/>
+          <w:lang w:val="en-US" w:eastAsia="zh-CN" w:bidi="ar-SA"/>
+        </w:rPr>
+        <w:t>agency</w:t>
       </w:r>
       <w:r>
         <w:rPr/>
-        <w:br/>
-        <w:t>Exhibit 15</w:t>
-        <w:br/>
-        <w:t xml:space="preserve">    A Compaq Presario II, with a Window 10 OS, serial # ABESL65848Z411234, was received on 07/28/31 at 03:55 PM. On 08/03/31 at 08:49 AM, Digital Forensic Examiner Sherlock Holmes used Tableau Imager 20.3.0 to conduct a disk to file forensic extraction. The image, which had a MD5 hash of 6f1ed002ab5595859014ebf0951522d9, was saved as Ex4.e01. The image was processed with FTK 7.5.1.127. This was from Al Copone's house. He used quicken and Turbo Tax. Relevant files were exported. This item was returned to the owner on 08/02/31.</w:t>
-      </w:r>
-    </w:p>
-    <w:p>
-      <w:pPr>
-        <w:pStyle w:val="Normal"/>
-        <w:rPr/>
-      </w:pPr>
-      <w:r>
-        <w:rPr/>
-        <w:br/>
-        <w:t>Evidence:</w:t>
-        <w:br/>
-        <w:t xml:space="preserve">    All digital images obtained pursuant to this investigation will be maintained on IDOR servers for five years past the date of adjudication and/or case discontinuance. Copies of digital images will be made available upon request. All files copied from the images and provided to the case agent for review are identified as the DIGITAL EVIDENCE FILE and will be included as an exhibit in the case file. </w:t>
+        <w:t xml:space="preserve"> servers for five years past the date of adjudication and/or case discontinuance. Copies of digital images will be made available upon request. All files copied from the images and provided to the case agent for review are identified as the DIGITAL EVIDENCE FILE and will be included as an exhibit in the case file. </w:t>
         <w:br/>
         <w:t xml:space="preserve">    </w:t>
       </w:r>
@@ -164,7 +157,7 @@
               <wp:positionV relativeFrom="paragraph">
                 <wp:posOffset>1905</wp:posOffset>
               </wp:positionV>
-              <wp:extent cx="6403340" cy="2540"/>
+              <wp:extent cx="6404610" cy="1270"/>
               <wp:effectExtent l="0" t="0" r="0" b="0"/>
               <wp:wrapNone/>
               <wp:docPr id="6" name="Line 8"/>
@@ -173,9 +166,9 @@
                   <wps:wsp>
                     <wps:cNvSpPr/>
                     <wps:spPr>
-                      <a:xfrm flipV="1">
+                      <a:xfrm>
                         <a:off x="0" y="0"/>
-                        <a:ext cx="6402600" cy="0"/>
+                        <a:ext cx="6404040" cy="0"/>
                       </a:xfrm>
                       <a:prstGeom prst="line">
                         <a:avLst/>
@@ -202,7 +195,7 @@
         </mc:Choice>
         <mc:Fallback>
           <w:pict>
-            <v:line id="shape_0" from="0pt,0.15pt" to="504.1pt,0.15pt" ID="Line 8" stroked="t" style="position:absolute;flip:y">
+            <v:line id="shape_0" from="0pt,0.15pt" to="504.2pt,0.15pt" ID="Line 8" stroked="t" style="position:absolute">
               <v:stroke color="black" weight="9360" joinstyle="miter" endcap="flat"/>
               <v:fill o:detectmouseclick="t" on="false"/>
               <w10:wrap type="none"/>
@@ -242,7 +235,24 @@
       <w:rPr>
         <w:sz w:val="24"/>
       </w:rPr>
-      <w:t>This document is the property of the Illinois Department of Revenue Bureau of Criminal Investigation; it and its contents are confidential and may not be disseminated outside your agency without authorization.</w:t>
+      <w:t xml:space="preserve">This document is the property of the </w:t>
+    </w:r>
+    <w:r>
+      <w:rPr>
+        <w:rFonts w:eastAsia="Times New Roman" w:cs="Times New Roman"/>
+        <w:color w:val="auto"/>
+        <w:kern w:val="0"/>
+        <w:sz w:val="20"/>
+        <w:szCs w:val="20"/>
+        <w:lang w:val="en-US" w:eastAsia="zh-CN" w:bidi="ar-SA"/>
+      </w:rPr>
+      <w:t>Ministry of Wacky Walks</w:t>
+    </w:r>
+    <w:r>
+      <w:rPr>
+        <w:sz w:val="24"/>
+      </w:rPr>
+      <w:t xml:space="preserve"> Bureau of Criminal Investigation; it and its contents are confidential and may not be disseminated outside your agency without authorization.</w:t>
     </w:r>
   </w:p>
   <w:p>
@@ -372,7 +382,7 @@
               <wp:positionV relativeFrom="paragraph">
                 <wp:posOffset>99060</wp:posOffset>
               </wp:positionV>
-              <wp:extent cx="6311900" cy="1270"/>
+              <wp:extent cx="6313170" cy="1270"/>
               <wp:effectExtent l="0" t="0" r="0" b="0"/>
               <wp:wrapNone/>
               <wp:docPr id="7" name="Line 4"/>
@@ -383,7 +393,7 @@
                     <wps:spPr>
                       <a:xfrm>
                         <a:off x="0" y="0"/>
-                        <a:ext cx="6311160" cy="0"/>
+                        <a:ext cx="6312600" cy="0"/>
                       </a:xfrm>
                       <a:prstGeom prst="line">
                         <a:avLst/>
@@ -410,7 +420,7 @@
         </mc:Choice>
         <mc:Fallback>
           <w:pict>
-            <v:line id="shape_0" from="0pt,7.8pt" to="496.9pt,7.8pt" ID="Line 4" stroked="t" style="position:absolute">
+            <v:line id="shape_0" from="0pt,7.8pt" to="497pt,7.8pt" ID="Line 4" stroked="t" style="position:absolute">
               <v:stroke color="black" weight="9360" joinstyle="miter" endcap="flat"/>
               <v:fill o:detectmouseclick="t" on="false"/>
               <w10:wrap type="none"/>
@@ -505,7 +515,7 @@
               <wp:positionV relativeFrom="paragraph">
                 <wp:posOffset>40005</wp:posOffset>
               </wp:positionV>
-              <wp:extent cx="6311900" cy="2540"/>
+              <wp:extent cx="6313170" cy="1270"/>
               <wp:effectExtent l="0" t="0" r="0" b="0"/>
               <wp:wrapNone/>
               <wp:docPr id="8" name="Line 5"/>
@@ -516,7 +526,7 @@
                     <wps:spPr>
                       <a:xfrm>
                         <a:off x="0" y="0"/>
-                        <a:ext cx="6311160" cy="0"/>
+                        <a:ext cx="6312600" cy="0"/>
                       </a:xfrm>
                       <a:prstGeom prst="line">
                         <a:avLst/>
@@ -543,7 +553,7 @@
         </mc:Choice>
         <mc:Fallback>
           <w:pict>
-            <v:line id="shape_0" from="0pt,3.15pt" to="496.9pt,3.15pt" ID="Line 5" stroked="t" style="position:absolute">
+            <v:line id="shape_0" from="0pt,3.15pt" to="497pt,3.15pt" ID="Line 5" stroked="t" style="position:absolute">
               <v:stroke color="black" weight="9360" joinstyle="miter" endcap="flat"/>
               <v:fill o:detectmouseclick="t" on="false"/>
               <w10:wrap type="none"/>
@@ -566,7 +576,24 @@
       <w:rPr>
         <w:sz w:val="24"/>
       </w:rPr>
-      <w:t>This document is the property of the Illinois Department of Revenue Criminal Investigation Division; it and its contents are confidential and may not be disseminated outside your agency without authorization.</w:t>
+      <w:t xml:space="preserve">This document is the property of the </w:t>
+    </w:r>
+    <w:r>
+      <w:rPr>
+        <w:rFonts w:eastAsia="Times New Roman" w:cs="Times New Roman"/>
+        <w:color w:val="auto"/>
+        <w:kern w:val="0"/>
+        <w:sz w:val="20"/>
+        <w:szCs w:val="20"/>
+        <w:lang w:val="en-US" w:eastAsia="zh-CN" w:bidi="ar-SA"/>
+      </w:rPr>
+      <w:t>Ministry of Wacky Walks</w:t>
+    </w:r>
+    <w:r>
+      <w:rPr>
+        <w:sz w:val="24"/>
+      </w:rPr>
+      <w:t xml:space="preserve"> Criminal Investigation Division; it and its contents are confidential and may not be disseminated outside your agency without authorization.</w:t>
     </w:r>
   </w:p>
   <w:p>
@@ -736,9 +763,9 @@
                 <wp:posOffset>0</wp:posOffset>
               </wp:positionH>
               <wp:positionV relativeFrom="paragraph">
-                <wp:posOffset>635</wp:posOffset>
+                <wp:posOffset>1905</wp:posOffset>
               </wp:positionV>
-              <wp:extent cx="6311900" cy="2540"/>
+              <wp:extent cx="6313170" cy="3810"/>
               <wp:effectExtent l="0" t="0" r="0" b="0"/>
               <wp:wrapNone/>
               <wp:docPr id="1" name="Line 6"/>
@@ -749,7 +776,7 @@
                     <wps:spPr>
                       <a:xfrm flipV="1">
                         <a:off x="0" y="0"/>
-                        <a:ext cx="6311160" cy="1440"/>
+                        <a:ext cx="6312600" cy="1800"/>
                       </a:xfrm>
                       <a:prstGeom prst="line">
                         <a:avLst/>
@@ -776,7 +803,7 @@
         </mc:Choice>
         <mc:Fallback>
           <w:pict>
-            <v:line id="shape_0" from="0pt,0.05pt" to="496.9pt,0.1pt" ID="Line 6" stroked="t" style="position:absolute;flip:y">
+            <v:line id="shape_0" from="0pt,0.15pt" to="497pt,0.25pt" ID="Line 6" stroked="t" style="position:absolute;flip:y">
               <v:stroke color="black" weight="38160" joinstyle="miter" endcap="flat"/>
               <v:fill o:detectmouseclick="t" on="false"/>
               <w10:wrap type="none"/>
@@ -823,7 +850,23 @@
       </w:rPr>
       <w:t xml:space="preserve">1931-172                                    </w:t>
       <w:tab/>
-      <w:t>10/20/2022</w:t>
+      <w:t>10/28/</w:t>
+    </w:r>
+    <w:r>
+      <w:rPr>
+        <w:rFonts w:eastAsia="Times New Roman" w:cs="Times New Roman"/>
+        <w:color w:val="auto"/>
+        <w:kern w:val="0"/>
+        <w:sz w:val="24"/>
+        <w:szCs w:val="20"/>
+        <w:lang w:val="en-US" w:eastAsia="zh-CN" w:bidi="ar-SA"/>
+      </w:rPr>
+      <w:t>1931</w:t>
+    </w:r>
+    <w:r>
+      <w:rPr>
+        <w:sz w:val="24"/>
+      </w:rPr>
       <w:tab/>
     </w:r>
   </w:p>
@@ -854,7 +897,7 @@
               <wp:positionV relativeFrom="paragraph">
                 <wp:posOffset>1905</wp:posOffset>
               </wp:positionV>
-              <wp:extent cx="6311900" cy="2540"/>
+              <wp:extent cx="6313170" cy="1270"/>
               <wp:effectExtent l="0" t="0" r="0" b="0"/>
               <wp:wrapNone/>
               <wp:docPr id="2" name="Line 7"/>
@@ -863,9 +906,9 @@
                   <wps:wsp>
                     <wps:cNvSpPr/>
                     <wps:spPr>
-                      <a:xfrm flipV="1">
+                      <a:xfrm>
                         <a:off x="0" y="0"/>
-                        <a:ext cx="6311160" cy="0"/>
+                        <a:ext cx="6312600" cy="0"/>
                       </a:xfrm>
                       <a:prstGeom prst="line">
                         <a:avLst/>
@@ -892,7 +935,7 @@
         </mc:Choice>
         <mc:Fallback>
           <w:pict>
-            <v:line id="shape_0" from="0pt,0.15pt" to="496.9pt,0.15pt" ID="Line 7" stroked="t" style="position:absolute;flip:y">
+            <v:line id="shape_0" from="0pt,0.15pt" to="497pt,0.15pt" ID="Line 7" stroked="t" style="position:absolute">
               <v:stroke color="black" weight="9360" joinstyle="miter" endcap="flat"/>
               <v:fill o:detectmouseclick="t" on="false"/>
               <w10:wrap type="none"/>
@@ -920,32 +963,10 @@
       </w:rPr>
     </w:pPr>
     <w:r>
-      <w:rPr/>
-      <w:object>
-        <v:shapetype id="shapetype_ole_rId1" coordsize="21600,21600" o:spt="ole_rId1" o:preferrelative="t" path="m@4@5l@4@11@9@11@9@5xe" filled="f" stroked="f">
-          <v:stroke joinstyle="miter"/>
-          <v:formulas>
-            <v:f eqn="if lineDrawn pixelLineWidth 0"/>
-            <v:f eqn="sum @0 1 0"/>
-            <v:f eqn="sum 0 0 @1"/>
-            <v:f eqn="prod @2 1 2"/>
-            <v:f eqn="prod @3 21600 pixelWidth"/>
-            <v:f eqn="prod @3 21600 pixelHeight"/>
-            <v:f eqn="sum @0 0 1"/>
-            <v:f eqn="prod @6 1 2"/>
-            <v:f eqn="prod @7 21600 pixelWidth"/>
-            <v:f eqn="sum @8 21600 0"/>
-            <v:f eqn="prod @7 21600 pixelHeight"/>
-            <v:f eqn="sum @10 21600 0"/>
-          </v:formulas>
-          <v:path o:extrusionok="f" gradientshapeok="t" o:connecttype="rect"/>
-          <o:lock v:ext="edit" aspectratio="t"/>
-        </v:shapetype>
-        <v:shape id="ole_rId1" type="shapetype_ole_rId1" style="width:252pt;height:71.15pt;mso-wrap-distance-right:0pt" filled="f" o:ole="">
-          <v:imagedata r:id="rId2" o:title=""/>
-        </v:shape>
-        <o:OLEObject Type="Embed" ProgID="" ShapeID="ole_rId1" DrawAspect="Content" ObjectID="_182192095" r:id="rId1"/>
-      </w:object>
+      <w:rPr>
+        <w:b/>
+        <w:sz w:val="24"/>
+      </w:rPr>
     </w:r>
   </w:p>
   <w:p>
@@ -998,7 +1019,7 @@
               <wp:positionV relativeFrom="paragraph">
                 <wp:posOffset>99060</wp:posOffset>
               </wp:positionV>
-              <wp:extent cx="6311900" cy="1270"/>
+              <wp:extent cx="6313170" cy="1270"/>
               <wp:effectExtent l="0" t="0" r="0" b="0"/>
               <wp:wrapNone/>
               <wp:docPr id="3" name="Line 1"/>
@@ -1009,7 +1030,7 @@
                     <wps:spPr>
                       <a:xfrm>
                         <a:off x="0" y="0"/>
-                        <a:ext cx="6311160" cy="0"/>
+                        <a:ext cx="6312600" cy="0"/>
                       </a:xfrm>
                       <a:prstGeom prst="line">
                         <a:avLst/>
@@ -1036,7 +1057,7 @@
         </mc:Choice>
         <mc:Fallback>
           <w:pict>
-            <v:line id="shape_0" from="0pt,7.8pt" to="496.9pt,7.8pt" ID="Line 1" stroked="t" style="position:absolute">
+            <v:line id="shape_0" from="0pt,7.8pt" to="497pt,7.8pt" ID="Line 1" stroked="t" style="position:absolute">
               <v:stroke color="black" weight="38160" joinstyle="miter" endcap="flat"/>
               <v:fill o:detectmouseclick="t" on="false"/>
               <w10:wrap type="none"/>
@@ -1083,7 +1104,23 @@
       </w:rPr>
       <w:t xml:space="preserve">1931-172                                    </w:t>
       <w:tab/>
-      <w:t>10/20/2022</w:t>
+      <w:t>10/28/</w:t>
+    </w:r>
+    <w:r>
+      <w:rPr>
+        <w:rFonts w:eastAsia="Times New Roman" w:cs="Times New Roman"/>
+        <w:color w:val="auto"/>
+        <w:kern w:val="0"/>
+        <w:sz w:val="24"/>
+        <w:szCs w:val="20"/>
+        <w:lang w:val="en-US" w:eastAsia="zh-CN" w:bidi="ar-SA"/>
+      </w:rPr>
+      <w:t>1931</w:t>
+    </w:r>
+    <w:r>
+      <w:rPr>
+        <w:sz w:val="24"/>
+      </w:rPr>
       <w:tab/>
     </w:r>
   </w:p>
@@ -1114,7 +1151,7 @@
               <wp:positionV relativeFrom="paragraph">
                 <wp:posOffset>123190</wp:posOffset>
               </wp:positionV>
-              <wp:extent cx="6311900" cy="2540"/>
+              <wp:extent cx="6313170" cy="1270"/>
               <wp:effectExtent l="0" t="0" r="0" b="0"/>
               <wp:wrapNone/>
               <wp:docPr id="4" name="Line 2"/>
@@ -1125,7 +1162,7 @@
                     <wps:spPr>
                       <a:xfrm>
                         <a:off x="0" y="0"/>
-                        <a:ext cx="6311160" cy="0"/>
+                        <a:ext cx="6312600" cy="0"/>
                       </a:xfrm>
                       <a:prstGeom prst="line">
                         <a:avLst/>
@@ -1152,7 +1189,7 @@
         </mc:Choice>
         <mc:Fallback>
           <w:pict>
-            <v:line id="shape_0" from="0pt,9.7pt" to="496.9pt,9.7pt" ID="Line 2" stroked="t" style="position:absolute">
+            <v:line id="shape_0" from="0pt,9.7pt" to="497pt,9.7pt" ID="Line 2" stroked="t" style="position:absolute">
               <v:stroke color="black" weight="9360" joinstyle="miter" endcap="flat"/>
               <v:fill o:detectmouseclick="t" on="false"/>
               <w10:wrap type="none"/>
@@ -1229,9 +1266,9 @@
                 <wp:posOffset>0</wp:posOffset>
               </wp:positionH>
               <wp:positionV relativeFrom="paragraph">
-                <wp:posOffset>69850</wp:posOffset>
+                <wp:posOffset>69215</wp:posOffset>
               </wp:positionV>
-              <wp:extent cx="6311900" cy="2540"/>
+              <wp:extent cx="6313170" cy="3810"/>
               <wp:effectExtent l="0" t="0" r="0" b="0"/>
               <wp:wrapNone/>
               <wp:docPr id="5" name="Line 3"/>
@@ -1240,9 +1277,9 @@
                   <wps:wsp>
                     <wps:cNvSpPr/>
                     <wps:spPr>
-                      <a:xfrm>
+                      <a:xfrm flipV="1">
                         <a:off x="0" y="0"/>
-                        <a:ext cx="6311160" cy="0"/>
+                        <a:ext cx="6312600" cy="3240"/>
                       </a:xfrm>
                       <a:prstGeom prst="line">
                         <a:avLst/>
@@ -1269,7 +1306,7 @@
         </mc:Choice>
         <mc:Fallback>
           <w:pict>
-            <v:line id="shape_0" from="0pt,5.5pt" to="496.9pt,5.5pt" ID="Line 3" stroked="t" style="position:absolute">
+            <v:line id="shape_0" from="0pt,5.45pt" to="497pt,5.65pt" ID="Line 3" stroked="t" style="position:absolute;flip:y">
               <v:stroke color="black" weight="9360" joinstyle="miter" endcap="flat"/>
               <v:fill o:detectmouseclick="t" on="false"/>
               <w10:wrap type="none"/>

</xml_diff>